<commit_message>
Added AbstractRoom, confirmed that program abides by SOLID principles (mostly).
</commit_message>
<xml_diff>
--- a/HowToCreateYourOwnMaze.docx
+++ b/HowToCreateYourOwnMaze.docx
@@ -34,7 +34,13 @@
     </w:p>
     <w:p>
       <w:r>
-        <w:t xml:space="preserve">The format for the maze is as follows, each room in the maze has its own line in the file. The line begins with the character for the maze name (e.g. ‘A’), followed by a colon. Then you need to make the connections for that maze, the order for the maze connections is as follows: </w:t>
+        <w:t xml:space="preserve">The format for the maze is as follows, each room in the maze has its own line in the file. The line begins with the </w:t>
+      </w:r>
+      <w:r>
+        <w:t xml:space="preserve">string for the name of the node </w:t>
+      </w:r>
+      <w:r>
+        <w:t xml:space="preserve">followed by a colon. Then you need to make the connections for that maze, the order for the maze connections is as follows: </w:t>
       </w:r>
     </w:p>
     <w:p>
@@ -44,24 +50,95 @@
     </w:p>
     <w:p>
       <w:r>
-        <w:t>In the format ‘xxxxx’. If you do not want a certain direction to have a connection to another room, all you have to do is use ‘</w:t>
+        <w:t>In the format ‘x</w:t>
+      </w:r>
+      <w:r>
+        <w:t>;</w:t>
+      </w:r>
+      <w:r>
+        <w:t>x</w:t>
+      </w:r>
+      <w:r>
+        <w:t>;</w:t>
+      </w:r>
+      <w:r>
+        <w:t>x</w:t>
+      </w:r>
+      <w:r>
+        <w:t>;</w:t>
+      </w:r>
+      <w:r>
+        <w:t>x</w:t>
+      </w:r>
+      <w:r>
+        <w:t>;</w:t>
+      </w:r>
+      <w:r>
+        <w:t>x</w:t>
+      </w:r>
+      <w:r>
+        <w:t>;</w:t>
+      </w:r>
+      <w:r>
+        <w:t>’. If you do not want a certain direction to have a connection to another room, all you have to do is use ‘</w:t>
       </w:r>
       <w:r>
         <w:t>-‘ as</w:t>
       </w:r>
       <w:r>
-        <w:t xml:space="preserve"> the character and the maze game will ignore this. A line of your file could end up looking like this:</w:t>
-      </w:r>
-    </w:p>
-    <w:p>
-      <w:r>
-        <w:t>“A:-CF--"</w:t>
+        <w:t xml:space="preserve"> the </w:t>
+      </w:r>
+      <w:r>
+        <w:t xml:space="preserve">as the </w:t>
+      </w:r>
+      <w:r>
+        <w:t>and the maze game will ignore this. A line of your file could end up looking like this:</w:t>
+      </w:r>
+    </w:p>
+    <w:p>
+      <w:r>
+        <w:t>“A:-</w:t>
+      </w:r>
+      <w:r>
+        <w:t>;</w:t>
+      </w:r>
+      <w:r>
+        <w:t>C</w:t>
+      </w:r>
+      <w:r>
+        <w:t>;</w:t>
+      </w:r>
+      <w:r>
+        <w:t>F</w:t>
+      </w:r>
+      <w:r>
+        <w:t>;</w:t>
+      </w:r>
+      <w:r>
+        <w:t>-</w:t>
+      </w:r>
+      <w:r>
+        <w:t>;</w:t>
+      </w:r>
+      <w:r>
+        <w:t>-</w:t>
+      </w:r>
+      <w:r>
+        <w:t>;</w:t>
+      </w:r>
+      <w:r>
+        <w:t>"</w:t>
+      </w:r>
+      <w:r>
+        <w:t xml:space="preserve"> or “Ampitheater:-;Coliseum;Cave;-;-;”</w:t>
       </w:r>
     </w:p>
     <w:p>
       <w:r>
         <w:t>A is the name of the room, there is no room set to the north connection, room c is set to the east connection, room f is set to the south connection and there is no room set to the trap door connection.</w:t>
       </w:r>
+      <w:bookmarkStart w:id="0" w:name="_GoBack"/>
+      <w:bookmarkEnd w:id="0"/>
     </w:p>
     <w:p>
       <w:r>
@@ -70,7 +147,7 @@
     </w:p>
     <w:p>
       <w:r>
-        <w:t>You can have up to 26 nodes in the maze.</w:t>
+        <w:t>There is no limit to the number of rooms that you can have in your maze, however each of the rooms must have a different name</w:t>
       </w:r>
     </w:p>
     <w:p>
@@ -744,8 +821,6 @@
       <w:r>
         <w:t>Have Fun!</w:t>
       </w:r>
-      <w:bookmarkStart w:id="0" w:name="_GoBack"/>
-      <w:bookmarkEnd w:id="0"/>
     </w:p>
     <w:sectPr>
       <w:pgSz w:w="11906" w:h="16838"/>

</xml_diff>

<commit_message>
Finished random maze generation
</commit_message>
<xml_diff>
--- a/HowToCreateYourOwnMaze.docx
+++ b/HowToCreateYourOwnMaze.docx
@@ -137,8 +137,6 @@
       <w:r>
         <w:t>A is the name of the room, there is no room set to the north connection, room c is set to the east connection, room f is set to the south connection and there is no room set to the trap door connection.</w:t>
       </w:r>
-      <w:bookmarkStart w:id="0" w:name="_GoBack"/>
-      <w:bookmarkEnd w:id="0"/>
     </w:p>
     <w:p>
       <w:r>
@@ -417,7 +415,97 @@
           <w:szCs w:val="20"/>
           <w:highlight w:val="white"/>
         </w:rPr>
-        <w:t>A:-CF--</w:t>
+        <w:t>A:-</w:t>
+      </w:r>
+      <w:r>
+        <w:rPr>
+          <w:rFonts w:ascii="Courier New" w:hAnsi="Courier New" w:cs="Courier New"/>
+          <w:color w:val="000000"/>
+          <w:sz w:val="20"/>
+          <w:szCs w:val="20"/>
+          <w:highlight w:val="white"/>
+        </w:rPr>
+        <w:t>;</w:t>
+      </w:r>
+      <w:r>
+        <w:rPr>
+          <w:rFonts w:ascii="Courier New" w:hAnsi="Courier New" w:cs="Courier New"/>
+          <w:color w:val="000000"/>
+          <w:sz w:val="20"/>
+          <w:szCs w:val="20"/>
+          <w:highlight w:val="white"/>
+        </w:rPr>
+        <w:t>C</w:t>
+      </w:r>
+      <w:r>
+        <w:rPr>
+          <w:rFonts w:ascii="Courier New" w:hAnsi="Courier New" w:cs="Courier New"/>
+          <w:color w:val="000000"/>
+          <w:sz w:val="20"/>
+          <w:szCs w:val="20"/>
+          <w:highlight w:val="white"/>
+        </w:rPr>
+        <w:t>;</w:t>
+      </w:r>
+      <w:r>
+        <w:rPr>
+          <w:rFonts w:ascii="Courier New" w:hAnsi="Courier New" w:cs="Courier New"/>
+          <w:color w:val="000000"/>
+          <w:sz w:val="20"/>
+          <w:szCs w:val="20"/>
+          <w:highlight w:val="white"/>
+        </w:rPr>
+        <w:t>F</w:t>
+      </w:r>
+      <w:r>
+        <w:rPr>
+          <w:rFonts w:ascii="Courier New" w:hAnsi="Courier New" w:cs="Courier New"/>
+          <w:color w:val="000000"/>
+          <w:sz w:val="20"/>
+          <w:szCs w:val="20"/>
+          <w:highlight w:val="white"/>
+        </w:rPr>
+        <w:t>;</w:t>
+      </w:r>
+      <w:r>
+        <w:rPr>
+          <w:rFonts w:ascii="Courier New" w:hAnsi="Courier New" w:cs="Courier New"/>
+          <w:color w:val="000000"/>
+          <w:sz w:val="20"/>
+          <w:szCs w:val="20"/>
+          <w:highlight w:val="white"/>
+        </w:rPr>
+        <w:t>-</w:t>
+      </w:r>
+      <w:r>
+        <w:rPr>
+          <w:rFonts w:ascii="Courier New" w:hAnsi="Courier New" w:cs="Courier New"/>
+          <w:color w:val="000000"/>
+          <w:sz w:val="20"/>
+          <w:szCs w:val="20"/>
+          <w:highlight w:val="white"/>
+        </w:rPr>
+        <w:t>;</w:t>
+      </w:r>
+      <w:r>
+        <w:rPr>
+          <w:rFonts w:ascii="Courier New" w:hAnsi="Courier New" w:cs="Courier New"/>
+          <w:color w:val="000000"/>
+          <w:sz w:val="20"/>
+          <w:szCs w:val="20"/>
+          <w:highlight w:val="white"/>
+        </w:rPr>
+        <w:t>-</w:t>
+      </w:r>
+      <w:r>
+        <w:rPr>
+          <w:rFonts w:ascii="Courier New" w:hAnsi="Courier New" w:cs="Courier New"/>
+          <w:color w:val="000000"/>
+          <w:sz w:val="20"/>
+          <w:szCs w:val="20"/>
+          <w:highlight w:val="white"/>
+        </w:rPr>
+        <w:t>;</w:t>
       </w:r>
     </w:p>
     <w:p>
@@ -442,7 +530,97 @@
           <w:szCs w:val="20"/>
           <w:highlight w:val="white"/>
         </w:rPr>
-        <w:t>B:--C--</w:t>
+        <w:t>B:-</w:t>
+      </w:r>
+      <w:r>
+        <w:rPr>
+          <w:rFonts w:ascii="Courier New" w:hAnsi="Courier New" w:cs="Courier New"/>
+          <w:color w:val="000000"/>
+          <w:sz w:val="20"/>
+          <w:szCs w:val="20"/>
+          <w:highlight w:val="white"/>
+        </w:rPr>
+        <w:t>;</w:t>
+      </w:r>
+      <w:r>
+        <w:rPr>
+          <w:rFonts w:ascii="Courier New" w:hAnsi="Courier New" w:cs="Courier New"/>
+          <w:color w:val="000000"/>
+          <w:sz w:val="20"/>
+          <w:szCs w:val="20"/>
+          <w:highlight w:val="white"/>
+        </w:rPr>
+        <w:t>-</w:t>
+      </w:r>
+      <w:r>
+        <w:rPr>
+          <w:rFonts w:ascii="Courier New" w:hAnsi="Courier New" w:cs="Courier New"/>
+          <w:color w:val="000000"/>
+          <w:sz w:val="20"/>
+          <w:szCs w:val="20"/>
+          <w:highlight w:val="white"/>
+        </w:rPr>
+        <w:t>;</w:t>
+      </w:r>
+      <w:r>
+        <w:rPr>
+          <w:rFonts w:ascii="Courier New" w:hAnsi="Courier New" w:cs="Courier New"/>
+          <w:color w:val="000000"/>
+          <w:sz w:val="20"/>
+          <w:szCs w:val="20"/>
+          <w:highlight w:val="white"/>
+        </w:rPr>
+        <w:t>C</w:t>
+      </w:r>
+      <w:r>
+        <w:rPr>
+          <w:rFonts w:ascii="Courier New" w:hAnsi="Courier New" w:cs="Courier New"/>
+          <w:color w:val="000000"/>
+          <w:sz w:val="20"/>
+          <w:szCs w:val="20"/>
+          <w:highlight w:val="white"/>
+        </w:rPr>
+        <w:t>;</w:t>
+      </w:r>
+      <w:r>
+        <w:rPr>
+          <w:rFonts w:ascii="Courier New" w:hAnsi="Courier New" w:cs="Courier New"/>
+          <w:color w:val="000000"/>
+          <w:sz w:val="20"/>
+          <w:szCs w:val="20"/>
+          <w:highlight w:val="white"/>
+        </w:rPr>
+        <w:t>-</w:t>
+      </w:r>
+      <w:r>
+        <w:rPr>
+          <w:rFonts w:ascii="Courier New" w:hAnsi="Courier New" w:cs="Courier New"/>
+          <w:color w:val="000000"/>
+          <w:sz w:val="20"/>
+          <w:szCs w:val="20"/>
+          <w:highlight w:val="white"/>
+        </w:rPr>
+        <w:t>;</w:t>
+      </w:r>
+      <w:r>
+        <w:rPr>
+          <w:rFonts w:ascii="Courier New" w:hAnsi="Courier New" w:cs="Courier New"/>
+          <w:color w:val="000000"/>
+          <w:sz w:val="20"/>
+          <w:szCs w:val="20"/>
+          <w:highlight w:val="white"/>
+        </w:rPr>
+        <w:t>-</w:t>
+      </w:r>
+      <w:r>
+        <w:rPr>
+          <w:rFonts w:ascii="Courier New" w:hAnsi="Courier New" w:cs="Courier New"/>
+          <w:color w:val="000000"/>
+          <w:sz w:val="20"/>
+          <w:szCs w:val="20"/>
+          <w:highlight w:val="white"/>
+        </w:rPr>
+        <w:t>;</w:t>
       </w:r>
     </w:p>
     <w:p>
@@ -467,7 +645,97 @@
           <w:szCs w:val="20"/>
           <w:highlight w:val="white"/>
         </w:rPr>
-        <w:t>C:BDGAH</w:t>
+        <w:t>C:B</w:t>
+      </w:r>
+      <w:r>
+        <w:rPr>
+          <w:rFonts w:ascii="Courier New" w:hAnsi="Courier New" w:cs="Courier New"/>
+          <w:color w:val="000000"/>
+          <w:sz w:val="20"/>
+          <w:szCs w:val="20"/>
+          <w:highlight w:val="white"/>
+        </w:rPr>
+        <w:t>;</w:t>
+      </w:r>
+      <w:r>
+        <w:rPr>
+          <w:rFonts w:ascii="Courier New" w:hAnsi="Courier New" w:cs="Courier New"/>
+          <w:color w:val="000000"/>
+          <w:sz w:val="20"/>
+          <w:szCs w:val="20"/>
+          <w:highlight w:val="white"/>
+        </w:rPr>
+        <w:t>D</w:t>
+      </w:r>
+      <w:r>
+        <w:rPr>
+          <w:rFonts w:ascii="Courier New" w:hAnsi="Courier New" w:cs="Courier New"/>
+          <w:color w:val="000000"/>
+          <w:sz w:val="20"/>
+          <w:szCs w:val="20"/>
+          <w:highlight w:val="white"/>
+        </w:rPr>
+        <w:t>;</w:t>
+      </w:r>
+      <w:r>
+        <w:rPr>
+          <w:rFonts w:ascii="Courier New" w:hAnsi="Courier New" w:cs="Courier New"/>
+          <w:color w:val="000000"/>
+          <w:sz w:val="20"/>
+          <w:szCs w:val="20"/>
+          <w:highlight w:val="white"/>
+        </w:rPr>
+        <w:t>G</w:t>
+      </w:r>
+      <w:r>
+        <w:rPr>
+          <w:rFonts w:ascii="Courier New" w:hAnsi="Courier New" w:cs="Courier New"/>
+          <w:color w:val="000000"/>
+          <w:sz w:val="20"/>
+          <w:szCs w:val="20"/>
+          <w:highlight w:val="white"/>
+        </w:rPr>
+        <w:t>;</w:t>
+      </w:r>
+      <w:r>
+        <w:rPr>
+          <w:rFonts w:ascii="Courier New" w:hAnsi="Courier New" w:cs="Courier New"/>
+          <w:color w:val="000000"/>
+          <w:sz w:val="20"/>
+          <w:szCs w:val="20"/>
+          <w:highlight w:val="white"/>
+        </w:rPr>
+        <w:t>A</w:t>
+      </w:r>
+      <w:r>
+        <w:rPr>
+          <w:rFonts w:ascii="Courier New" w:hAnsi="Courier New" w:cs="Courier New"/>
+          <w:color w:val="000000"/>
+          <w:sz w:val="20"/>
+          <w:szCs w:val="20"/>
+          <w:highlight w:val="white"/>
+        </w:rPr>
+        <w:t>;</w:t>
+      </w:r>
+      <w:r>
+        <w:rPr>
+          <w:rFonts w:ascii="Courier New" w:hAnsi="Courier New" w:cs="Courier New"/>
+          <w:color w:val="000000"/>
+          <w:sz w:val="20"/>
+          <w:szCs w:val="20"/>
+          <w:highlight w:val="white"/>
+        </w:rPr>
+        <w:t>H</w:t>
+      </w:r>
+      <w:r>
+        <w:rPr>
+          <w:rFonts w:ascii="Courier New" w:hAnsi="Courier New" w:cs="Courier New"/>
+          <w:color w:val="000000"/>
+          <w:sz w:val="20"/>
+          <w:szCs w:val="20"/>
+          <w:highlight w:val="white"/>
+        </w:rPr>
+        <w:t>;</w:t>
       </w:r>
     </w:p>
     <w:p>
@@ -492,7 +760,97 @@
           <w:szCs w:val="20"/>
           <w:highlight w:val="white"/>
         </w:rPr>
-        <w:t>D:-E-C-</w:t>
+        <w:t>D:-</w:t>
+      </w:r>
+      <w:r>
+        <w:rPr>
+          <w:rFonts w:ascii="Courier New" w:hAnsi="Courier New" w:cs="Courier New"/>
+          <w:color w:val="000000"/>
+          <w:sz w:val="20"/>
+          <w:szCs w:val="20"/>
+          <w:highlight w:val="white"/>
+        </w:rPr>
+        <w:t>;</w:t>
+      </w:r>
+      <w:r>
+        <w:rPr>
+          <w:rFonts w:ascii="Courier New" w:hAnsi="Courier New" w:cs="Courier New"/>
+          <w:color w:val="000000"/>
+          <w:sz w:val="20"/>
+          <w:szCs w:val="20"/>
+          <w:highlight w:val="white"/>
+        </w:rPr>
+        <w:t>E</w:t>
+      </w:r>
+      <w:r>
+        <w:rPr>
+          <w:rFonts w:ascii="Courier New" w:hAnsi="Courier New" w:cs="Courier New"/>
+          <w:color w:val="000000"/>
+          <w:sz w:val="20"/>
+          <w:szCs w:val="20"/>
+          <w:highlight w:val="white"/>
+        </w:rPr>
+        <w:t>;</w:t>
+      </w:r>
+      <w:r>
+        <w:rPr>
+          <w:rFonts w:ascii="Courier New" w:hAnsi="Courier New" w:cs="Courier New"/>
+          <w:color w:val="000000"/>
+          <w:sz w:val="20"/>
+          <w:szCs w:val="20"/>
+          <w:highlight w:val="white"/>
+        </w:rPr>
+        <w:t>-</w:t>
+      </w:r>
+      <w:r>
+        <w:rPr>
+          <w:rFonts w:ascii="Courier New" w:hAnsi="Courier New" w:cs="Courier New"/>
+          <w:color w:val="000000"/>
+          <w:sz w:val="20"/>
+          <w:szCs w:val="20"/>
+          <w:highlight w:val="white"/>
+        </w:rPr>
+        <w:t>;</w:t>
+      </w:r>
+      <w:r>
+        <w:rPr>
+          <w:rFonts w:ascii="Courier New" w:hAnsi="Courier New" w:cs="Courier New"/>
+          <w:color w:val="000000"/>
+          <w:sz w:val="20"/>
+          <w:szCs w:val="20"/>
+          <w:highlight w:val="white"/>
+        </w:rPr>
+        <w:t>C</w:t>
+      </w:r>
+      <w:r>
+        <w:rPr>
+          <w:rFonts w:ascii="Courier New" w:hAnsi="Courier New" w:cs="Courier New"/>
+          <w:color w:val="000000"/>
+          <w:sz w:val="20"/>
+          <w:szCs w:val="20"/>
+          <w:highlight w:val="white"/>
+        </w:rPr>
+        <w:t>;</w:t>
+      </w:r>
+      <w:r>
+        <w:rPr>
+          <w:rFonts w:ascii="Courier New" w:hAnsi="Courier New" w:cs="Courier New"/>
+          <w:color w:val="000000"/>
+          <w:sz w:val="20"/>
+          <w:szCs w:val="20"/>
+          <w:highlight w:val="white"/>
+        </w:rPr>
+        <w:t>-</w:t>
+      </w:r>
+      <w:r>
+        <w:rPr>
+          <w:rFonts w:ascii="Courier New" w:hAnsi="Courier New" w:cs="Courier New"/>
+          <w:color w:val="000000"/>
+          <w:sz w:val="20"/>
+          <w:szCs w:val="20"/>
+          <w:highlight w:val="white"/>
+        </w:rPr>
+        <w:t>;</w:t>
       </w:r>
     </w:p>
     <w:p>
@@ -517,7 +875,77 @@
           <w:szCs w:val="20"/>
           <w:highlight w:val="white"/>
         </w:rPr>
-        <w:t>E:---D-</w:t>
+        <w:t>E:-</w:t>
+      </w:r>
+      <w:r>
+        <w:rPr>
+          <w:rFonts w:ascii="Courier New" w:hAnsi="Courier New" w:cs="Courier New"/>
+          <w:color w:val="000000"/>
+          <w:sz w:val="20"/>
+          <w:szCs w:val="20"/>
+          <w:highlight w:val="white"/>
+        </w:rPr>
+        <w:t>;</w:t>
+      </w:r>
+      <w:r>
+        <w:rPr>
+          <w:rFonts w:ascii="Courier New" w:hAnsi="Courier New" w:cs="Courier New"/>
+          <w:color w:val="000000"/>
+          <w:sz w:val="20"/>
+          <w:szCs w:val="20"/>
+          <w:highlight w:val="white"/>
+        </w:rPr>
+        <w:t>-</w:t>
+      </w:r>
+      <w:r>
+        <w:rPr>
+          <w:rFonts w:ascii="Courier New" w:hAnsi="Courier New" w:cs="Courier New"/>
+          <w:color w:val="000000"/>
+          <w:sz w:val="20"/>
+          <w:szCs w:val="20"/>
+          <w:highlight w:val="white"/>
+        </w:rPr>
+        <w:t>;</w:t>
+      </w:r>
+      <w:r>
+        <w:rPr>
+          <w:rFonts w:ascii="Courier New" w:hAnsi="Courier New" w:cs="Courier New"/>
+          <w:color w:val="000000"/>
+          <w:sz w:val="20"/>
+          <w:szCs w:val="20"/>
+          <w:highlight w:val="white"/>
+        </w:rPr>
+        <w:t>-</w:t>
+      </w:r>
+      <w:r>
+        <w:rPr>
+          <w:rFonts w:ascii="Courier New" w:hAnsi="Courier New" w:cs="Courier New"/>
+          <w:color w:val="000000"/>
+          <w:sz w:val="20"/>
+          <w:szCs w:val="20"/>
+          <w:highlight w:val="white"/>
+        </w:rPr>
+        <w:t>;-;</w:t>
+      </w:r>
+      <w:r>
+        <w:rPr>
+          <w:rFonts w:ascii="Courier New" w:hAnsi="Courier New" w:cs="Courier New"/>
+          <w:color w:val="000000"/>
+          <w:sz w:val="20"/>
+          <w:szCs w:val="20"/>
+          <w:highlight w:val="white"/>
+        </w:rPr>
+        <w:t>-</w:t>
+      </w:r>
+      <w:r>
+        <w:rPr>
+          <w:rFonts w:ascii="Courier New" w:hAnsi="Courier New" w:cs="Courier New"/>
+          <w:color w:val="000000"/>
+          <w:sz w:val="20"/>
+          <w:szCs w:val="20"/>
+          <w:highlight w:val="white"/>
+        </w:rPr>
+        <w:t>;</w:t>
       </w:r>
     </w:p>
     <w:p>
@@ -542,7 +970,97 @@
           <w:szCs w:val="20"/>
           <w:highlight w:val="white"/>
         </w:rPr>
-        <w:t>F:--J-K</w:t>
+        <w:t>F:-</w:t>
+      </w:r>
+      <w:r>
+        <w:rPr>
+          <w:rFonts w:ascii="Courier New" w:hAnsi="Courier New" w:cs="Courier New"/>
+          <w:color w:val="000000"/>
+          <w:sz w:val="20"/>
+          <w:szCs w:val="20"/>
+          <w:highlight w:val="white"/>
+        </w:rPr>
+        <w:t>;</w:t>
+      </w:r>
+      <w:r>
+        <w:rPr>
+          <w:rFonts w:ascii="Courier New" w:hAnsi="Courier New" w:cs="Courier New"/>
+          <w:color w:val="000000"/>
+          <w:sz w:val="20"/>
+          <w:szCs w:val="20"/>
+          <w:highlight w:val="white"/>
+        </w:rPr>
+        <w:t>-</w:t>
+      </w:r>
+      <w:r>
+        <w:rPr>
+          <w:rFonts w:ascii="Courier New" w:hAnsi="Courier New" w:cs="Courier New"/>
+          <w:color w:val="000000"/>
+          <w:sz w:val="20"/>
+          <w:szCs w:val="20"/>
+          <w:highlight w:val="white"/>
+        </w:rPr>
+        <w:t>;</w:t>
+      </w:r>
+      <w:r>
+        <w:rPr>
+          <w:rFonts w:ascii="Courier New" w:hAnsi="Courier New" w:cs="Courier New"/>
+          <w:color w:val="000000"/>
+          <w:sz w:val="20"/>
+          <w:szCs w:val="20"/>
+          <w:highlight w:val="white"/>
+        </w:rPr>
+        <w:t>J</w:t>
+      </w:r>
+      <w:r>
+        <w:rPr>
+          <w:rFonts w:ascii="Courier New" w:hAnsi="Courier New" w:cs="Courier New"/>
+          <w:color w:val="000000"/>
+          <w:sz w:val="20"/>
+          <w:szCs w:val="20"/>
+          <w:highlight w:val="white"/>
+        </w:rPr>
+        <w:t>;</w:t>
+      </w:r>
+      <w:r>
+        <w:rPr>
+          <w:rFonts w:ascii="Courier New" w:hAnsi="Courier New" w:cs="Courier New"/>
+          <w:color w:val="000000"/>
+          <w:sz w:val="20"/>
+          <w:szCs w:val="20"/>
+          <w:highlight w:val="white"/>
+        </w:rPr>
+        <w:t>-</w:t>
+      </w:r>
+      <w:r>
+        <w:rPr>
+          <w:rFonts w:ascii="Courier New" w:hAnsi="Courier New" w:cs="Courier New"/>
+          <w:color w:val="000000"/>
+          <w:sz w:val="20"/>
+          <w:szCs w:val="20"/>
+          <w:highlight w:val="white"/>
+        </w:rPr>
+        <w:t>;</w:t>
+      </w:r>
+      <w:r>
+        <w:rPr>
+          <w:rFonts w:ascii="Courier New" w:hAnsi="Courier New" w:cs="Courier New"/>
+          <w:color w:val="000000"/>
+          <w:sz w:val="20"/>
+          <w:szCs w:val="20"/>
+          <w:highlight w:val="white"/>
+        </w:rPr>
+        <w:t>K</w:t>
+      </w:r>
+      <w:r>
+        <w:rPr>
+          <w:rFonts w:ascii="Courier New" w:hAnsi="Courier New" w:cs="Courier New"/>
+          <w:color w:val="000000"/>
+          <w:sz w:val="20"/>
+          <w:szCs w:val="20"/>
+          <w:highlight w:val="white"/>
+        </w:rPr>
+        <w:t>;</w:t>
       </w:r>
     </w:p>
     <w:p>
@@ -567,7 +1085,97 @@
           <w:szCs w:val="20"/>
           <w:highlight w:val="white"/>
         </w:rPr>
-        <w:t>G:C----</w:t>
+        <w:t>G:C</w:t>
+      </w:r>
+      <w:r>
+        <w:rPr>
+          <w:rFonts w:ascii="Courier New" w:hAnsi="Courier New" w:cs="Courier New"/>
+          <w:color w:val="000000"/>
+          <w:sz w:val="20"/>
+          <w:szCs w:val="20"/>
+          <w:highlight w:val="white"/>
+        </w:rPr>
+        <w:t>;</w:t>
+      </w:r>
+      <w:r>
+        <w:rPr>
+          <w:rFonts w:ascii="Courier New" w:hAnsi="Courier New" w:cs="Courier New"/>
+          <w:color w:val="000000"/>
+          <w:sz w:val="20"/>
+          <w:szCs w:val="20"/>
+          <w:highlight w:val="white"/>
+        </w:rPr>
+        <w:t>-</w:t>
+      </w:r>
+      <w:r>
+        <w:rPr>
+          <w:rFonts w:ascii="Courier New" w:hAnsi="Courier New" w:cs="Courier New"/>
+          <w:color w:val="000000"/>
+          <w:sz w:val="20"/>
+          <w:szCs w:val="20"/>
+          <w:highlight w:val="white"/>
+        </w:rPr>
+        <w:t>;</w:t>
+      </w:r>
+      <w:r>
+        <w:rPr>
+          <w:rFonts w:ascii="Courier New" w:hAnsi="Courier New" w:cs="Courier New"/>
+          <w:color w:val="000000"/>
+          <w:sz w:val="20"/>
+          <w:szCs w:val="20"/>
+          <w:highlight w:val="white"/>
+        </w:rPr>
+        <w:t>-</w:t>
+      </w:r>
+      <w:r>
+        <w:rPr>
+          <w:rFonts w:ascii="Courier New" w:hAnsi="Courier New" w:cs="Courier New"/>
+          <w:color w:val="000000"/>
+          <w:sz w:val="20"/>
+          <w:szCs w:val="20"/>
+          <w:highlight w:val="white"/>
+        </w:rPr>
+        <w:t>;</w:t>
+      </w:r>
+      <w:r>
+        <w:rPr>
+          <w:rFonts w:ascii="Courier New" w:hAnsi="Courier New" w:cs="Courier New"/>
+          <w:color w:val="000000"/>
+          <w:sz w:val="20"/>
+          <w:szCs w:val="20"/>
+          <w:highlight w:val="white"/>
+        </w:rPr>
+        <w:t>-</w:t>
+      </w:r>
+      <w:r>
+        <w:rPr>
+          <w:rFonts w:ascii="Courier New" w:hAnsi="Courier New" w:cs="Courier New"/>
+          <w:color w:val="000000"/>
+          <w:sz w:val="20"/>
+          <w:szCs w:val="20"/>
+          <w:highlight w:val="white"/>
+        </w:rPr>
+        <w:t>;</w:t>
+      </w:r>
+      <w:r>
+        <w:rPr>
+          <w:rFonts w:ascii="Courier New" w:hAnsi="Courier New" w:cs="Courier New"/>
+          <w:color w:val="000000"/>
+          <w:sz w:val="20"/>
+          <w:szCs w:val="20"/>
+          <w:highlight w:val="white"/>
+        </w:rPr>
+        <w:t>-</w:t>
+      </w:r>
+      <w:r>
+        <w:rPr>
+          <w:rFonts w:ascii="Courier New" w:hAnsi="Courier New" w:cs="Courier New"/>
+          <w:color w:val="000000"/>
+          <w:sz w:val="20"/>
+          <w:szCs w:val="20"/>
+          <w:highlight w:val="white"/>
+        </w:rPr>
+        <w:t>;</w:t>
       </w:r>
     </w:p>
     <w:p>
@@ -592,7 +1200,97 @@
           <w:szCs w:val="20"/>
           <w:highlight w:val="white"/>
         </w:rPr>
-        <w:t>H:-IL-M</w:t>
+        <w:t>H:-</w:t>
+      </w:r>
+      <w:r>
+        <w:rPr>
+          <w:rFonts w:ascii="Courier New" w:hAnsi="Courier New" w:cs="Courier New"/>
+          <w:color w:val="000000"/>
+          <w:sz w:val="20"/>
+          <w:szCs w:val="20"/>
+          <w:highlight w:val="white"/>
+        </w:rPr>
+        <w:t>;</w:t>
+      </w:r>
+      <w:r>
+        <w:rPr>
+          <w:rFonts w:ascii="Courier New" w:hAnsi="Courier New" w:cs="Courier New"/>
+          <w:color w:val="000000"/>
+          <w:sz w:val="20"/>
+          <w:szCs w:val="20"/>
+          <w:highlight w:val="white"/>
+        </w:rPr>
+        <w:t>I</w:t>
+      </w:r>
+      <w:r>
+        <w:rPr>
+          <w:rFonts w:ascii="Courier New" w:hAnsi="Courier New" w:cs="Courier New"/>
+          <w:color w:val="000000"/>
+          <w:sz w:val="20"/>
+          <w:szCs w:val="20"/>
+          <w:highlight w:val="white"/>
+        </w:rPr>
+        <w:t>;</w:t>
+      </w:r>
+      <w:r>
+        <w:rPr>
+          <w:rFonts w:ascii="Courier New" w:hAnsi="Courier New" w:cs="Courier New"/>
+          <w:color w:val="000000"/>
+          <w:sz w:val="20"/>
+          <w:szCs w:val="20"/>
+          <w:highlight w:val="white"/>
+        </w:rPr>
+        <w:t>L</w:t>
+      </w:r>
+      <w:r>
+        <w:rPr>
+          <w:rFonts w:ascii="Courier New" w:hAnsi="Courier New" w:cs="Courier New"/>
+          <w:color w:val="000000"/>
+          <w:sz w:val="20"/>
+          <w:szCs w:val="20"/>
+          <w:highlight w:val="white"/>
+        </w:rPr>
+        <w:t>;</w:t>
+      </w:r>
+      <w:r>
+        <w:rPr>
+          <w:rFonts w:ascii="Courier New" w:hAnsi="Courier New" w:cs="Courier New"/>
+          <w:color w:val="000000"/>
+          <w:sz w:val="20"/>
+          <w:szCs w:val="20"/>
+          <w:highlight w:val="white"/>
+        </w:rPr>
+        <w:t>-</w:t>
+      </w:r>
+      <w:r>
+        <w:rPr>
+          <w:rFonts w:ascii="Courier New" w:hAnsi="Courier New" w:cs="Courier New"/>
+          <w:color w:val="000000"/>
+          <w:sz w:val="20"/>
+          <w:szCs w:val="20"/>
+          <w:highlight w:val="white"/>
+        </w:rPr>
+        <w:t>;</w:t>
+      </w:r>
+      <w:r>
+        <w:rPr>
+          <w:rFonts w:ascii="Courier New" w:hAnsi="Courier New" w:cs="Courier New"/>
+          <w:color w:val="000000"/>
+          <w:sz w:val="20"/>
+          <w:szCs w:val="20"/>
+          <w:highlight w:val="white"/>
+        </w:rPr>
+        <w:t>M</w:t>
+      </w:r>
+      <w:r>
+        <w:rPr>
+          <w:rFonts w:ascii="Courier New" w:hAnsi="Courier New" w:cs="Courier New"/>
+          <w:color w:val="000000"/>
+          <w:sz w:val="20"/>
+          <w:szCs w:val="20"/>
+          <w:highlight w:val="white"/>
+        </w:rPr>
+        <w:t>;</w:t>
       </w:r>
     </w:p>
     <w:p>
@@ -617,7 +1315,97 @@
           <w:szCs w:val="20"/>
           <w:highlight w:val="white"/>
         </w:rPr>
-        <w:t>I:---H-</w:t>
+        <w:t>I:-</w:t>
+      </w:r>
+      <w:r>
+        <w:rPr>
+          <w:rFonts w:ascii="Courier New" w:hAnsi="Courier New" w:cs="Courier New"/>
+          <w:color w:val="000000"/>
+          <w:sz w:val="20"/>
+          <w:szCs w:val="20"/>
+          <w:highlight w:val="white"/>
+        </w:rPr>
+        <w:t>;</w:t>
+      </w:r>
+      <w:r>
+        <w:rPr>
+          <w:rFonts w:ascii="Courier New" w:hAnsi="Courier New" w:cs="Courier New"/>
+          <w:color w:val="000000"/>
+          <w:sz w:val="20"/>
+          <w:szCs w:val="20"/>
+          <w:highlight w:val="white"/>
+        </w:rPr>
+        <w:t>-</w:t>
+      </w:r>
+      <w:r>
+        <w:rPr>
+          <w:rFonts w:ascii="Courier New" w:hAnsi="Courier New" w:cs="Courier New"/>
+          <w:color w:val="000000"/>
+          <w:sz w:val="20"/>
+          <w:szCs w:val="20"/>
+          <w:highlight w:val="white"/>
+        </w:rPr>
+        <w:t>;</w:t>
+      </w:r>
+      <w:r>
+        <w:rPr>
+          <w:rFonts w:ascii="Courier New" w:hAnsi="Courier New" w:cs="Courier New"/>
+          <w:color w:val="000000"/>
+          <w:sz w:val="20"/>
+          <w:szCs w:val="20"/>
+          <w:highlight w:val="white"/>
+        </w:rPr>
+        <w:t>-</w:t>
+      </w:r>
+      <w:r>
+        <w:rPr>
+          <w:rFonts w:ascii="Courier New" w:hAnsi="Courier New" w:cs="Courier New"/>
+          <w:color w:val="000000"/>
+          <w:sz w:val="20"/>
+          <w:szCs w:val="20"/>
+          <w:highlight w:val="white"/>
+        </w:rPr>
+        <w:t>;</w:t>
+      </w:r>
+      <w:r>
+        <w:rPr>
+          <w:rFonts w:ascii="Courier New" w:hAnsi="Courier New" w:cs="Courier New"/>
+          <w:color w:val="000000"/>
+          <w:sz w:val="20"/>
+          <w:szCs w:val="20"/>
+          <w:highlight w:val="white"/>
+        </w:rPr>
+        <w:t>H</w:t>
+      </w:r>
+      <w:r>
+        <w:rPr>
+          <w:rFonts w:ascii="Courier New" w:hAnsi="Courier New" w:cs="Courier New"/>
+          <w:color w:val="000000"/>
+          <w:sz w:val="20"/>
+          <w:szCs w:val="20"/>
+          <w:highlight w:val="white"/>
+        </w:rPr>
+        <w:t>;</w:t>
+      </w:r>
+      <w:r>
+        <w:rPr>
+          <w:rFonts w:ascii="Courier New" w:hAnsi="Courier New" w:cs="Courier New"/>
+          <w:color w:val="000000"/>
+          <w:sz w:val="20"/>
+          <w:szCs w:val="20"/>
+          <w:highlight w:val="white"/>
+        </w:rPr>
+        <w:t>-</w:t>
+      </w:r>
+      <w:r>
+        <w:rPr>
+          <w:rFonts w:ascii="Courier New" w:hAnsi="Courier New" w:cs="Courier New"/>
+          <w:color w:val="000000"/>
+          <w:sz w:val="20"/>
+          <w:szCs w:val="20"/>
+          <w:highlight w:val="white"/>
+        </w:rPr>
+        <w:t>;</w:t>
       </w:r>
     </w:p>
     <w:p>
@@ -642,7 +1430,97 @@
           <w:szCs w:val="20"/>
           <w:highlight w:val="white"/>
         </w:rPr>
-        <w:t>J:F----</w:t>
+        <w:t>J:F</w:t>
+      </w:r>
+      <w:r>
+        <w:rPr>
+          <w:rFonts w:ascii="Courier New" w:hAnsi="Courier New" w:cs="Courier New"/>
+          <w:color w:val="000000"/>
+          <w:sz w:val="20"/>
+          <w:szCs w:val="20"/>
+          <w:highlight w:val="white"/>
+        </w:rPr>
+        <w:t>;</w:t>
+      </w:r>
+      <w:r>
+        <w:rPr>
+          <w:rFonts w:ascii="Courier New" w:hAnsi="Courier New" w:cs="Courier New"/>
+          <w:color w:val="000000"/>
+          <w:sz w:val="20"/>
+          <w:szCs w:val="20"/>
+          <w:highlight w:val="white"/>
+        </w:rPr>
+        <w:t>-</w:t>
+      </w:r>
+      <w:r>
+        <w:rPr>
+          <w:rFonts w:ascii="Courier New" w:hAnsi="Courier New" w:cs="Courier New"/>
+          <w:color w:val="000000"/>
+          <w:sz w:val="20"/>
+          <w:szCs w:val="20"/>
+          <w:highlight w:val="white"/>
+        </w:rPr>
+        <w:t>;</w:t>
+      </w:r>
+      <w:r>
+        <w:rPr>
+          <w:rFonts w:ascii="Courier New" w:hAnsi="Courier New" w:cs="Courier New"/>
+          <w:color w:val="000000"/>
+          <w:sz w:val="20"/>
+          <w:szCs w:val="20"/>
+          <w:highlight w:val="white"/>
+        </w:rPr>
+        <w:t>-</w:t>
+      </w:r>
+      <w:r>
+        <w:rPr>
+          <w:rFonts w:ascii="Courier New" w:hAnsi="Courier New" w:cs="Courier New"/>
+          <w:color w:val="000000"/>
+          <w:sz w:val="20"/>
+          <w:szCs w:val="20"/>
+          <w:highlight w:val="white"/>
+        </w:rPr>
+        <w:t>;</w:t>
+      </w:r>
+      <w:r>
+        <w:rPr>
+          <w:rFonts w:ascii="Courier New" w:hAnsi="Courier New" w:cs="Courier New"/>
+          <w:color w:val="000000"/>
+          <w:sz w:val="20"/>
+          <w:szCs w:val="20"/>
+          <w:highlight w:val="white"/>
+        </w:rPr>
+        <w:t>-</w:t>
+      </w:r>
+      <w:r>
+        <w:rPr>
+          <w:rFonts w:ascii="Courier New" w:hAnsi="Courier New" w:cs="Courier New"/>
+          <w:color w:val="000000"/>
+          <w:sz w:val="20"/>
+          <w:szCs w:val="20"/>
+          <w:highlight w:val="white"/>
+        </w:rPr>
+        <w:t>;</w:t>
+      </w:r>
+      <w:r>
+        <w:rPr>
+          <w:rFonts w:ascii="Courier New" w:hAnsi="Courier New" w:cs="Courier New"/>
+          <w:color w:val="000000"/>
+          <w:sz w:val="20"/>
+          <w:szCs w:val="20"/>
+          <w:highlight w:val="white"/>
+        </w:rPr>
+        <w:t>-</w:t>
+      </w:r>
+      <w:r>
+        <w:rPr>
+          <w:rFonts w:ascii="Courier New" w:hAnsi="Courier New" w:cs="Courier New"/>
+          <w:color w:val="000000"/>
+          <w:sz w:val="20"/>
+          <w:szCs w:val="20"/>
+          <w:highlight w:val="white"/>
+        </w:rPr>
+        <w:t>;</w:t>
       </w:r>
     </w:p>
     <w:p>
@@ -667,7 +1545,97 @@
           <w:szCs w:val="20"/>
           <w:highlight w:val="white"/>
         </w:rPr>
-        <w:t>K:L----</w:t>
+        <w:t>K:L</w:t>
+      </w:r>
+      <w:r>
+        <w:rPr>
+          <w:rFonts w:ascii="Courier New" w:hAnsi="Courier New" w:cs="Courier New"/>
+          <w:color w:val="000000"/>
+          <w:sz w:val="20"/>
+          <w:szCs w:val="20"/>
+          <w:highlight w:val="white"/>
+        </w:rPr>
+        <w:t>;</w:t>
+      </w:r>
+      <w:r>
+        <w:rPr>
+          <w:rFonts w:ascii="Courier New" w:hAnsi="Courier New" w:cs="Courier New"/>
+          <w:color w:val="000000"/>
+          <w:sz w:val="20"/>
+          <w:szCs w:val="20"/>
+          <w:highlight w:val="white"/>
+        </w:rPr>
+        <w:t>-</w:t>
+      </w:r>
+      <w:r>
+        <w:rPr>
+          <w:rFonts w:ascii="Courier New" w:hAnsi="Courier New" w:cs="Courier New"/>
+          <w:color w:val="000000"/>
+          <w:sz w:val="20"/>
+          <w:szCs w:val="20"/>
+          <w:highlight w:val="white"/>
+        </w:rPr>
+        <w:t>;</w:t>
+      </w:r>
+      <w:r>
+        <w:rPr>
+          <w:rFonts w:ascii="Courier New" w:hAnsi="Courier New" w:cs="Courier New"/>
+          <w:color w:val="000000"/>
+          <w:sz w:val="20"/>
+          <w:szCs w:val="20"/>
+          <w:highlight w:val="white"/>
+        </w:rPr>
+        <w:t>-</w:t>
+      </w:r>
+      <w:r>
+        <w:rPr>
+          <w:rFonts w:ascii="Courier New" w:hAnsi="Courier New" w:cs="Courier New"/>
+          <w:color w:val="000000"/>
+          <w:sz w:val="20"/>
+          <w:szCs w:val="20"/>
+          <w:highlight w:val="white"/>
+        </w:rPr>
+        <w:t>;</w:t>
+      </w:r>
+      <w:r>
+        <w:rPr>
+          <w:rFonts w:ascii="Courier New" w:hAnsi="Courier New" w:cs="Courier New"/>
+          <w:color w:val="000000"/>
+          <w:sz w:val="20"/>
+          <w:szCs w:val="20"/>
+          <w:highlight w:val="white"/>
+        </w:rPr>
+        <w:t>-</w:t>
+      </w:r>
+      <w:r>
+        <w:rPr>
+          <w:rFonts w:ascii="Courier New" w:hAnsi="Courier New" w:cs="Courier New"/>
+          <w:color w:val="000000"/>
+          <w:sz w:val="20"/>
+          <w:szCs w:val="20"/>
+          <w:highlight w:val="white"/>
+        </w:rPr>
+        <w:t>;</w:t>
+      </w:r>
+      <w:r>
+        <w:rPr>
+          <w:rFonts w:ascii="Courier New" w:hAnsi="Courier New" w:cs="Courier New"/>
+          <w:color w:val="000000"/>
+          <w:sz w:val="20"/>
+          <w:szCs w:val="20"/>
+          <w:highlight w:val="white"/>
+        </w:rPr>
+        <w:t>-</w:t>
+      </w:r>
+      <w:r>
+        <w:rPr>
+          <w:rFonts w:ascii="Courier New" w:hAnsi="Courier New" w:cs="Courier New"/>
+          <w:color w:val="000000"/>
+          <w:sz w:val="20"/>
+          <w:szCs w:val="20"/>
+          <w:highlight w:val="white"/>
+        </w:rPr>
+        <w:t>;</w:t>
       </w:r>
     </w:p>
     <w:p>
@@ -692,7 +1660,97 @@
           <w:szCs w:val="20"/>
           <w:highlight w:val="white"/>
         </w:rPr>
-        <w:t>L:H-K--</w:t>
+        <w:t>L:H</w:t>
+      </w:r>
+      <w:r>
+        <w:rPr>
+          <w:rFonts w:ascii="Courier New" w:hAnsi="Courier New" w:cs="Courier New"/>
+          <w:color w:val="000000"/>
+          <w:sz w:val="20"/>
+          <w:szCs w:val="20"/>
+          <w:highlight w:val="white"/>
+        </w:rPr>
+        <w:t>;</w:t>
+      </w:r>
+      <w:r>
+        <w:rPr>
+          <w:rFonts w:ascii="Courier New" w:hAnsi="Courier New" w:cs="Courier New"/>
+          <w:color w:val="000000"/>
+          <w:sz w:val="20"/>
+          <w:szCs w:val="20"/>
+          <w:highlight w:val="white"/>
+        </w:rPr>
+        <w:t>-</w:t>
+      </w:r>
+      <w:r>
+        <w:rPr>
+          <w:rFonts w:ascii="Courier New" w:hAnsi="Courier New" w:cs="Courier New"/>
+          <w:color w:val="000000"/>
+          <w:sz w:val="20"/>
+          <w:szCs w:val="20"/>
+          <w:highlight w:val="white"/>
+        </w:rPr>
+        <w:t>;</w:t>
+      </w:r>
+      <w:r>
+        <w:rPr>
+          <w:rFonts w:ascii="Courier New" w:hAnsi="Courier New" w:cs="Courier New"/>
+          <w:color w:val="000000"/>
+          <w:sz w:val="20"/>
+          <w:szCs w:val="20"/>
+          <w:highlight w:val="white"/>
+        </w:rPr>
+        <w:t>K</w:t>
+      </w:r>
+      <w:r>
+        <w:rPr>
+          <w:rFonts w:ascii="Courier New" w:hAnsi="Courier New" w:cs="Courier New"/>
+          <w:color w:val="000000"/>
+          <w:sz w:val="20"/>
+          <w:szCs w:val="20"/>
+          <w:highlight w:val="white"/>
+        </w:rPr>
+        <w:t>;</w:t>
+      </w:r>
+      <w:r>
+        <w:rPr>
+          <w:rFonts w:ascii="Courier New" w:hAnsi="Courier New" w:cs="Courier New"/>
+          <w:color w:val="000000"/>
+          <w:sz w:val="20"/>
+          <w:szCs w:val="20"/>
+          <w:highlight w:val="white"/>
+        </w:rPr>
+        <w:t>-</w:t>
+      </w:r>
+      <w:r>
+        <w:rPr>
+          <w:rFonts w:ascii="Courier New" w:hAnsi="Courier New" w:cs="Courier New"/>
+          <w:color w:val="000000"/>
+          <w:sz w:val="20"/>
+          <w:szCs w:val="20"/>
+          <w:highlight w:val="white"/>
+        </w:rPr>
+        <w:t>;</w:t>
+      </w:r>
+      <w:r>
+        <w:rPr>
+          <w:rFonts w:ascii="Courier New" w:hAnsi="Courier New" w:cs="Courier New"/>
+          <w:color w:val="000000"/>
+          <w:sz w:val="20"/>
+          <w:szCs w:val="20"/>
+          <w:highlight w:val="white"/>
+        </w:rPr>
+        <w:t>-</w:t>
+      </w:r>
+      <w:r>
+        <w:rPr>
+          <w:rFonts w:ascii="Courier New" w:hAnsi="Courier New" w:cs="Courier New"/>
+          <w:color w:val="000000"/>
+          <w:sz w:val="20"/>
+          <w:szCs w:val="20"/>
+          <w:highlight w:val="white"/>
+        </w:rPr>
+        <w:t>;</w:t>
       </w:r>
     </w:p>
     <w:p>
@@ -717,7 +1775,97 @@
           <w:szCs w:val="20"/>
           <w:highlight w:val="white"/>
         </w:rPr>
-        <w:t>M:N---H</w:t>
+        <w:t>M:N</w:t>
+      </w:r>
+      <w:r>
+        <w:rPr>
+          <w:rFonts w:ascii="Courier New" w:hAnsi="Courier New" w:cs="Courier New"/>
+          <w:color w:val="000000"/>
+          <w:sz w:val="20"/>
+          <w:szCs w:val="20"/>
+          <w:highlight w:val="white"/>
+        </w:rPr>
+        <w:t>;</w:t>
+      </w:r>
+      <w:r>
+        <w:rPr>
+          <w:rFonts w:ascii="Courier New" w:hAnsi="Courier New" w:cs="Courier New"/>
+          <w:color w:val="000000"/>
+          <w:sz w:val="20"/>
+          <w:szCs w:val="20"/>
+          <w:highlight w:val="white"/>
+        </w:rPr>
+        <w:t>-</w:t>
+      </w:r>
+      <w:r>
+        <w:rPr>
+          <w:rFonts w:ascii="Courier New" w:hAnsi="Courier New" w:cs="Courier New"/>
+          <w:color w:val="000000"/>
+          <w:sz w:val="20"/>
+          <w:szCs w:val="20"/>
+          <w:highlight w:val="white"/>
+        </w:rPr>
+        <w:t>;</w:t>
+      </w:r>
+      <w:r>
+        <w:rPr>
+          <w:rFonts w:ascii="Courier New" w:hAnsi="Courier New" w:cs="Courier New"/>
+          <w:color w:val="000000"/>
+          <w:sz w:val="20"/>
+          <w:szCs w:val="20"/>
+          <w:highlight w:val="white"/>
+        </w:rPr>
+        <w:t>-</w:t>
+      </w:r>
+      <w:r>
+        <w:rPr>
+          <w:rFonts w:ascii="Courier New" w:hAnsi="Courier New" w:cs="Courier New"/>
+          <w:color w:val="000000"/>
+          <w:sz w:val="20"/>
+          <w:szCs w:val="20"/>
+          <w:highlight w:val="white"/>
+        </w:rPr>
+        <w:t>;</w:t>
+      </w:r>
+      <w:r>
+        <w:rPr>
+          <w:rFonts w:ascii="Courier New" w:hAnsi="Courier New" w:cs="Courier New"/>
+          <w:color w:val="000000"/>
+          <w:sz w:val="20"/>
+          <w:szCs w:val="20"/>
+          <w:highlight w:val="white"/>
+        </w:rPr>
+        <w:t>-</w:t>
+      </w:r>
+      <w:r>
+        <w:rPr>
+          <w:rFonts w:ascii="Courier New" w:hAnsi="Courier New" w:cs="Courier New"/>
+          <w:color w:val="000000"/>
+          <w:sz w:val="20"/>
+          <w:szCs w:val="20"/>
+          <w:highlight w:val="white"/>
+        </w:rPr>
+        <w:t>;</w:t>
+      </w:r>
+      <w:r>
+        <w:rPr>
+          <w:rFonts w:ascii="Courier New" w:hAnsi="Courier New" w:cs="Courier New"/>
+          <w:color w:val="000000"/>
+          <w:sz w:val="20"/>
+          <w:szCs w:val="20"/>
+          <w:highlight w:val="white"/>
+        </w:rPr>
+        <w:t>H</w:t>
+      </w:r>
+      <w:r>
+        <w:rPr>
+          <w:rFonts w:ascii="Courier New" w:hAnsi="Courier New" w:cs="Courier New"/>
+          <w:color w:val="000000"/>
+          <w:sz w:val="20"/>
+          <w:szCs w:val="20"/>
+          <w:highlight w:val="white"/>
+        </w:rPr>
+        <w:t>;</w:t>
       </w:r>
     </w:p>
     <w:p>
@@ -742,7 +1890,97 @@
           <w:szCs w:val="20"/>
           <w:highlight w:val="white"/>
         </w:rPr>
-        <w:t>N:M----</w:t>
+        <w:t>N:M</w:t>
+      </w:r>
+      <w:r>
+        <w:rPr>
+          <w:rFonts w:ascii="Courier New" w:hAnsi="Courier New" w:cs="Courier New"/>
+          <w:color w:val="000000"/>
+          <w:sz w:val="20"/>
+          <w:szCs w:val="20"/>
+          <w:highlight w:val="white"/>
+        </w:rPr>
+        <w:t>;</w:t>
+      </w:r>
+      <w:r>
+        <w:rPr>
+          <w:rFonts w:ascii="Courier New" w:hAnsi="Courier New" w:cs="Courier New"/>
+          <w:color w:val="000000"/>
+          <w:sz w:val="20"/>
+          <w:szCs w:val="20"/>
+          <w:highlight w:val="white"/>
+        </w:rPr>
+        <w:t>-</w:t>
+      </w:r>
+      <w:r>
+        <w:rPr>
+          <w:rFonts w:ascii="Courier New" w:hAnsi="Courier New" w:cs="Courier New"/>
+          <w:color w:val="000000"/>
+          <w:sz w:val="20"/>
+          <w:szCs w:val="20"/>
+          <w:highlight w:val="white"/>
+        </w:rPr>
+        <w:t>;</w:t>
+      </w:r>
+      <w:r>
+        <w:rPr>
+          <w:rFonts w:ascii="Courier New" w:hAnsi="Courier New" w:cs="Courier New"/>
+          <w:color w:val="000000"/>
+          <w:sz w:val="20"/>
+          <w:szCs w:val="20"/>
+          <w:highlight w:val="white"/>
+        </w:rPr>
+        <w:t>-</w:t>
+      </w:r>
+      <w:r>
+        <w:rPr>
+          <w:rFonts w:ascii="Courier New" w:hAnsi="Courier New" w:cs="Courier New"/>
+          <w:color w:val="000000"/>
+          <w:sz w:val="20"/>
+          <w:szCs w:val="20"/>
+          <w:highlight w:val="white"/>
+        </w:rPr>
+        <w:t>;</w:t>
+      </w:r>
+      <w:r>
+        <w:rPr>
+          <w:rFonts w:ascii="Courier New" w:hAnsi="Courier New" w:cs="Courier New"/>
+          <w:color w:val="000000"/>
+          <w:sz w:val="20"/>
+          <w:szCs w:val="20"/>
+          <w:highlight w:val="white"/>
+        </w:rPr>
+        <w:t>-</w:t>
+      </w:r>
+      <w:r>
+        <w:rPr>
+          <w:rFonts w:ascii="Courier New" w:hAnsi="Courier New" w:cs="Courier New"/>
+          <w:color w:val="000000"/>
+          <w:sz w:val="20"/>
+          <w:szCs w:val="20"/>
+          <w:highlight w:val="white"/>
+        </w:rPr>
+        <w:t>;</w:t>
+      </w:r>
+      <w:r>
+        <w:rPr>
+          <w:rFonts w:ascii="Courier New" w:hAnsi="Courier New" w:cs="Courier New"/>
+          <w:color w:val="000000"/>
+          <w:sz w:val="20"/>
+          <w:szCs w:val="20"/>
+          <w:highlight w:val="white"/>
+        </w:rPr>
+        <w:t>-</w:t>
+      </w:r>
+      <w:r>
+        <w:rPr>
+          <w:rFonts w:ascii="Courier New" w:hAnsi="Courier New" w:cs="Courier New"/>
+          <w:color w:val="000000"/>
+          <w:sz w:val="20"/>
+          <w:szCs w:val="20"/>
+          <w:highlight w:val="white"/>
+        </w:rPr>
+        <w:t>;</w:t>
       </w:r>
     </w:p>
     <w:p>
@@ -769,6 +2007,18 @@
         </w:rPr>
         <w:t>start:A</w:t>
       </w:r>
+      <w:r>
+        <w:rPr>
+          <w:rFonts w:ascii="Courier New" w:hAnsi="Courier New" w:cs="Courier New"/>
+          <w:color w:val="000000"/>
+          <w:sz w:val="20"/>
+          <w:szCs w:val="20"/>
+          <w:highlight w:val="white"/>
+        </w:rPr>
+        <w:t>;</w:t>
+      </w:r>
+      <w:bookmarkStart w:id="0" w:name="_GoBack"/>
+      <w:bookmarkEnd w:id="0"/>
     </w:p>
     <w:p>
       <w:pPr>
@@ -793,6 +2043,16 @@
           <w:highlight w:val="white"/>
         </w:rPr>
         <w:t>finish:N</w:t>
+      </w:r>
+      <w:r>
+        <w:rPr>
+          <w:rFonts w:ascii="Courier New" w:hAnsi="Courier New" w:cs="Courier New"/>
+          <w:color w:val="000000"/>
+          <w:sz w:val="20"/>
+          <w:szCs w:val="20"/>
+          <w:highlight w:val="white"/>
+        </w:rPr>
+        <w:t>;</w:t>
       </w:r>
     </w:p>
     <w:p/>

</xml_diff>